<commit_message>
Update to ooxml embeding from bug #45018 from Yury
git-svn-id: https://svn.apache.org/repos/asf/poi/branches/ooxml@660945 13f79535-47bb-0310-9956-ffa450edef68
</commit_message>
<xml_diff>
--- a/src/ooxml/testcases/org/apache/poi/ooxml/data/WordWithAttachments.docx
+++ b/src/ooxml/testcases/org/apache/poi/ooxml/data/WordWithAttachments.docx
@@ -38,10 +38,10 @@
             <v:path o:extrusionok="f" gradientshapeok="t" o:connecttype="rect"/>
             <o:lock v:ext="edit" aspectratio="t"/>
           </v:shapetype>
-          <v:shape id="_x0000_i1032" type="#_x0000_t75" style="width:54pt;height:38.25pt" o:ole="">
+          <v:shape id="_x0000_i1026" type="#_x0000_t75" style="width:54pt;height:38.25pt" o:ole="">
             <v:imagedata r:id="rId8" o:title=""/>
           </v:shape>
-          <o:OLEObject Type="Embed" ProgID="Package" ShapeID="_x0000_i1032" DrawAspect="Content" ObjectID="_1272191016" r:id="rId9"/>
+          <o:OLEObject Type="Embed" ProgID="Package" ShapeID="_x0000_i1026" DrawAspect="Content" ObjectID="_1273423670" r:id="rId9"/>
         </w:object>
       </w:r>
     </w:p>
@@ -51,6 +51,7 @@
           <w:b/>
           <w:sz w:val="40"/>
           <w:szCs w:val="40"/>
+          <w:lang w:val="en-US"/>
         </w:rPr>
       </w:pPr>
       <w:bookmarkStart w:id="0" w:name="язык"/>
@@ -68,6 +69,7 @@
           <w:b/>
           <w:sz w:val="40"/>
           <w:szCs w:val="40"/>
+          <w:lang w:val="en-US"/>
         </w:rPr>
         <w:t xml:space="preserve"> </w:t>
       </w:r>
@@ -84,6 +86,7 @@
           <w:b/>
           <w:sz w:val="40"/>
           <w:szCs w:val="40"/>
+          <w:lang w:val="en-US"/>
         </w:rPr>
         <w:tab/>
       </w:r>
@@ -94,6 +97,7 @@
           <w:b/>
           <w:sz w:val="40"/>
           <w:szCs w:val="40"/>
+          <w:lang w:val="en-US"/>
         </w:rPr>
       </w:pPr>
       <w:bookmarkStart w:id="1" w:name="language"/>
@@ -113,6 +117,7 @@
           <w:b/>
           <w:sz w:val="40"/>
           <w:szCs w:val="40"/>
+          <w:lang w:val="en-US"/>
         </w:rPr>
       </w:pPr>
       <w:bookmarkStart w:id="2" w:name="тил"/>
@@ -134,6 +139,7 @@
           <w:b/>
           <w:sz w:val="40"/>
           <w:szCs w:val="40"/>
+          <w:lang w:val="en-US"/>
         </w:rPr>
       </w:pPr>
       <w:r>
@@ -207,6 +213,7 @@
           <w:b/>
           <w:sz w:val="40"/>
           <w:szCs w:val="40"/>
+          <w:lang w:val="en-US"/>
         </w:rPr>
         <w:t xml:space="preserve"> </w:t>
       </w:r>
@@ -226,6 +233,7 @@
           <w:b/>
           <w:sz w:val="40"/>
           <w:szCs w:val="40"/>
+          <w:lang w:val="en-US"/>
         </w:rPr>
         <w:t xml:space="preserve"> </w:t>
       </w:r>
@@ -1036,7 +1044,7 @@
             </v:handles>
             <o:lock v:ext="edit" text="t" shapetype="t"/>
           </v:shapetype>
-          <v:shape id="_x0000_i1026" type="#_x0000_t136" style="width:148.5pt;height:28.5pt" fillcolor="#9400ed" strokecolor="#eaeaea" strokeweight="1pt">
+          <v:shape id="_x0000_i1027" type="#_x0000_t136" style="width:148.5pt;height:28.5pt" fillcolor="#9400ed" strokecolor="#eaeaea" strokeweight="1pt">
             <v:fill color2="blue" angle="-90" colors="0 #a603ab;13763f #0819fb;22938f #1a8d48;34079f yellow;47841f #ee3f17;57672f #e81766;1 #a603ab" method="none" type="gradient"/>
             <v:shadow on="t" type="perspective" color="silver" opacity="52429f" origin="-.5,.5" matrix=",46340f,,.5,,-4768371582e-16"/>
             <v:textpath style="font-family:&quot;Arial Black&quot;;font-size:20pt;v-text-kern:t" trim="t" fitpath="t" string="My Text Here"/>
@@ -1067,7 +1075,7 @@
           <w:szCs w:val="20"/>
         </w:rPr>
         <w:pict>
-          <v:shape id="_x0000_i1027" type="#_x0000_t136" style="width:187.5pt;height:28.5pt" stroked="f">
+          <v:shape id="_x0000_i1028" type="#_x0000_t136" style="width:187.5pt;height:28.5pt" stroked="f">
             <v:fill color2="#aaa" type="gradient"/>
             <v:shadow on="t" color="#4d4d4d" opacity="52429f" offset=",3pt"/>
             <v:textpath style="font-family:&quot;Arial Black&quot;;font-size:20pt;v-text-spacing:78650f;v-text-kern:t" trim="t" fitpath="t" string="Мой текст здесь"/>
@@ -1089,7 +1097,7 @@
           <w:szCs w:val="20"/>
         </w:rPr>
         <w:pict>
-          <v:shape id="_x0000_i1028" type="#_x0000_t136" style="width:99.75pt;height:27.75pt" fillcolor="#b2b2b2" strokecolor="#33c" strokeweight="1pt">
+          <v:shape id="_x0000_i1029" type="#_x0000_t136" style="width:99.75pt;height:27.75pt" fillcolor="#b2b2b2" strokecolor="#33c" strokeweight="1pt">
             <v:fill opacity=".5"/>
             <v:shadow on="t" color="#99f" offset="3pt"/>
             <v:textpath style="font-family:&quot;Arial Black&quot;;font-size:20pt;v-text-kern:t" trim="t" fitpath="t" string=" шу ерўда"/>
@@ -1114,10 +1122,10 @@
       </w:pPr>
       <w:r>
         <w:object w:dxaOrig="9354" w:dyaOrig="827">
-          <v:shape id="_x0000_i1029" type="#_x0000_t75" style="width:468pt;height:41.25pt" o:ole="">
+          <v:shape id="_x0000_i1030" type="#_x0000_t75" style="width:468pt;height:41.25pt" o:ole="">
             <v:imagedata r:id="rId14" o:title=""/>
           </v:shape>
-          <o:OLEObject Type="Embed" ProgID="Word.Document.8" ShapeID="_x0000_i1029" DrawAspect="Content" ObjectID="_1272191017" r:id="rId15">
+          <o:OLEObject Type="Embed" ProgID="Word.Document.8" ShapeID="_x0000_i1030" DrawAspect="Content" ObjectID="_1273423671" r:id="rId15">
             <o:FieldCodes>\s</o:FieldCodes>
           </o:OLEObject>
         </w:object>
@@ -1136,10 +1144,10 @@
           <w:lang w:val="en-US"/>
         </w:rPr>
         <w:object w:dxaOrig="1728" w:dyaOrig="1105">
-          <v:shape id="_x0000_i1030" type="#_x0000_t75" style="width:86.25pt;height:55.5pt" o:ole="">
+          <v:shape id="_x0000_i1031" type="#_x0000_t75" style="width:86.25pt;height:55.5pt" o:ole="">
             <v:imagedata r:id="rId16" o:title=""/>
           </v:shape>
-          <o:OLEObject Type="Embed" ProgID="Word.Document.8" ShapeID="_x0000_i1030" DrawAspect="Icon" ObjectID="_1272191018" r:id="rId17">
+          <o:OLEObject Type="Embed" ProgID="Word.Document.8" ShapeID="_x0000_i1031" DrawAspect="Icon" ObjectID="_1273423672" r:id="rId17">
             <o:FieldCodes>\s</o:FieldCodes>
           </o:OLEObject>
         </w:object>
@@ -1150,18 +1158,27 @@
     <w:p>
       <w:r>
         <w:object w:dxaOrig="7110" w:dyaOrig="2488">
-          <v:shape id="_x0000_i1031" type="#_x0000_t75" style="width:355.5pt;height:124.5pt" o:ole="">
+          <v:shape id="_x0000_i1032" type="#_x0000_t75" style="width:355.5pt;height:124.5pt" o:ole="">
             <v:imagedata r:id="rId18" o:title=""/>
           </v:shape>
-          <o:OLEObject Type="Embed" ProgID="Excel.Sheet.8" ShapeID="_x0000_i1031" DrawAspect="Content" ObjectID="_1272191019" r:id="rId19"/>
+          <o:OLEObject Type="Embed" ProgID="Excel.Sheet.8" ShapeID="_x0000_i1032" DrawAspect="Content" ObjectID="_1273423673" r:id="rId19"/>
         </w:object>
       </w:r>
     </w:p>
     <w:p/>
-    <w:p/>
+    <w:p>
+      <w:r>
+        <w:object w:dxaOrig="3123" w:dyaOrig="891">
+          <v:shape id="_x0000_i1033" type="#_x0000_t75" style="width:156pt;height:44.25pt" o:ole="">
+            <v:imagedata r:id="rId20" o:title=""/>
+          </v:shape>
+          <o:OLEObject Type="Embed" ProgID="Excel.Sheet.12" ShapeID="_x0000_i1033" DrawAspect="Content" ObjectID="_1273423674" r:id="rId21"/>
+        </w:object>
+      </w:r>
+    </w:p>
     <w:sectPr>
-      <w:headerReference w:type="even" r:id="rId20"/>
-      <w:headerReference w:type="default" r:id="rId21"/>
+      <w:headerReference w:type="even" r:id="rId22"/>
+      <w:headerReference w:type="default" r:id="rId23"/>
       <w:footnotePr>
         <w:pos w:val="beneathText"/>
       </w:footnotePr>
@@ -1355,7 +1372,7 @@
         <w:rStyle w:val="a4"/>
         <w:noProof/>
       </w:rPr>
-      <w:t>1</w:t>
+      <w:t>2</w:t>
     </w:r>
     <w:r>
       <w:rPr>

</xml_diff>